<commit_message>
File csv & docx
</commit_message>
<xml_diff>
--- a/DM_A11.2021.13884.docx
+++ b/DM_A11.2021.13884.docx
@@ -248,17 +248,7 @@
           <w:szCs w:val="28"/>
         </w:rPr>
         <w:tab/>
-        <w:t xml:space="preserve">: </w:t>
-      </w:r>
-      <w:r>
-        <w:rPr>
-          <w:rFonts w:ascii="Times New Roman" w:hAnsi="Times New Roman" w:cs="Times New Roman"/>
-          <w:b/>
-          <w:bCs/>
-          <w:sz w:val="28"/>
-          <w:szCs w:val="28"/>
-        </w:rPr>
-        <w:t>A11.4619</w:t>
+        <w:t>: A11.4619</w:t>
       </w:r>
     </w:p>
     <w:p>
@@ -2298,7 +2288,7 @@
             </w:r>
             <w:proofErr w:type="spellStart"/>
             <w:r>
-              <w:t>aktif</w:t>
+              <w:t>Aktif</w:t>
             </w:r>
             <w:proofErr w:type="spellEnd"/>
           </w:p>
@@ -2321,7 +2311,7 @@
             </w:r>
             <w:proofErr w:type="spellStart"/>
             <w:r>
-              <w:t>kasus</w:t>
+              <w:t>Kasus</w:t>
             </w:r>
             <w:proofErr w:type="spellEnd"/>
           </w:p>
@@ -2344,7 +2334,7 @@
             </w:r>
             <w:proofErr w:type="spellStart"/>
             <w:r>
-              <w:t>meninggal</w:t>
+              <w:t>Meninggal</w:t>
             </w:r>
             <w:proofErr w:type="spellEnd"/>
           </w:p>
@@ -2367,7 +2357,7 @@
             </w:r>
             <w:proofErr w:type="spellStart"/>
             <w:r>
-              <w:t>pulih</w:t>
+              <w:t>Pulih</w:t>
             </w:r>
             <w:proofErr w:type="spellEnd"/>
           </w:p>
@@ -2390,7 +2380,7 @@
             </w:r>
             <w:proofErr w:type="spellStart"/>
             <w:r>
-              <w:t>kasus</w:t>
+              <w:t>Kasus</w:t>
             </w:r>
             <w:proofErr w:type="spellEnd"/>
             <w:r>
@@ -2398,7 +2388,7 @@
             </w:r>
             <w:proofErr w:type="spellStart"/>
             <w:r>
-              <w:t>aktif</w:t>
+              <w:t>Aktif</w:t>
             </w:r>
             <w:proofErr w:type="spellEnd"/>
           </w:p>
@@ -2414,11 +2404,9 @@
             <w:r>
               <w:t xml:space="preserve">Tingkat </w:t>
             </w:r>
-            <w:proofErr w:type="spellStart"/>
-            <w:r>
-              <w:t>lokasi</w:t>
-            </w:r>
-            <w:proofErr w:type="spellEnd"/>
+            <w:r>
+              <w:t>Lokasi</w:t>
+            </w:r>
           </w:p>
           <w:p>
             <w:pPr>
@@ -2434,7 +2422,7 @@
             </w:r>
             <w:proofErr w:type="spellStart"/>
             <w:r>
-              <w:t>atau</w:t>
+              <w:t>Atau</w:t>
             </w:r>
             <w:proofErr w:type="spellEnd"/>
             <w:r>
@@ -2442,7 +2430,7 @@
             </w:r>
             <w:proofErr w:type="spellStart"/>
             <w:r>
-              <w:t>kabupaten</w:t>
+              <w:t>Kabupaten</w:t>
             </w:r>
             <w:proofErr w:type="spellEnd"/>
           </w:p>
@@ -2457,7 +2445,7 @@
             </w:pPr>
             <w:proofErr w:type="spellStart"/>
             <w:r>
-              <w:t>provinsi</w:t>
+              <w:t>Provinsi</w:t>
             </w:r>
             <w:proofErr w:type="spellEnd"/>
           </w:p>
@@ -2471,7 +2459,7 @@
               <w:ind w:left="430"/>
             </w:pPr>
             <w:r>
-              <w:t>negara</w:t>
+              <w:t>Negara</w:t>
             </w:r>
           </w:p>
         </w:tc>
@@ -2490,7 +2478,51 @@
             </w:pPr>
             <w:proofErr w:type="spellStart"/>
             <w:r>
-              <w:t>benua</w:t>
+              <w:t>Benua</w:t>
+            </w:r>
+            <w:proofErr w:type="spellEnd"/>
+          </w:p>
+          <w:p>
+            <w:pPr>
+              <w:pStyle w:val="ListParagraph"/>
+              <w:numPr>
+                <w:ilvl w:val="0"/>
+                <w:numId w:val="7"/>
+              </w:numPr>
+              <w:ind w:left="463"/>
+            </w:pPr>
+            <w:r>
+              <w:t>Pulai</w:t>
+            </w:r>
+          </w:p>
+          <w:p>
+            <w:pPr>
+              <w:pStyle w:val="ListParagraph"/>
+              <w:numPr>
+                <w:ilvl w:val="0"/>
+                <w:numId w:val="7"/>
+              </w:numPr>
+              <w:ind w:left="463"/>
+            </w:pPr>
+            <w:r>
+              <w:t>Zona Waktu</w:t>
+            </w:r>
+          </w:p>
+          <w:p>
+            <w:pPr>
+              <w:pStyle w:val="ListParagraph"/>
+              <w:numPr>
+                <w:ilvl w:val="0"/>
+                <w:numId w:val="7"/>
+              </w:numPr>
+              <w:ind w:left="463"/>
+            </w:pPr>
+            <w:r>
+              <w:t xml:space="preserve">Status </w:t>
+            </w:r>
+            <w:proofErr w:type="spellStart"/>
+            <w:r>
+              <w:t>Khusus</w:t>
             </w:r>
             <w:proofErr w:type="spellEnd"/>
           </w:p>
@@ -2505,43 +2537,15 @@
             </w:pPr>
             <w:proofErr w:type="spellStart"/>
             <w:r>
-              <w:t>pulai</w:t>
+              <w:t>Jumlah</w:t>
             </w:r>
             <w:proofErr w:type="spellEnd"/>
-          </w:p>
-          <w:p>
-            <w:pPr>
-              <w:pStyle w:val="ListParagraph"/>
-              <w:numPr>
-                <w:ilvl w:val="0"/>
-                <w:numId w:val="7"/>
-              </w:numPr>
-              <w:ind w:left="463"/>
-            </w:pPr>
-            <w:r>
-              <w:t xml:space="preserve">zona </w:t>
+            <w:r>
+              <w:t xml:space="preserve"> </w:t>
             </w:r>
             <w:proofErr w:type="spellStart"/>
             <w:r>
-              <w:t>waktu</w:t>
-            </w:r>
-            <w:proofErr w:type="spellEnd"/>
-          </w:p>
-          <w:p>
-            <w:pPr>
-              <w:pStyle w:val="ListParagraph"/>
-              <w:numPr>
-                <w:ilvl w:val="0"/>
-                <w:numId w:val="7"/>
-              </w:numPr>
-              <w:ind w:left="463"/>
-            </w:pPr>
-            <w:r>
-              <w:t xml:space="preserve">status </w:t>
-            </w:r>
-            <w:proofErr w:type="spellStart"/>
-            <w:r>
-              <w:t>khusus</w:t>
+              <w:t>Kabupaten</w:t>
             </w:r>
             <w:proofErr w:type="spellEnd"/>
           </w:p>
@@ -2560,11 +2564,47 @@
             </w:r>
             <w:proofErr w:type="spellEnd"/>
             <w:r>
+              <w:t xml:space="preserve"> Kota</w:t>
+            </w:r>
+          </w:p>
+          <w:p>
+            <w:pPr>
+              <w:pStyle w:val="ListParagraph"/>
+              <w:numPr>
+                <w:ilvl w:val="0"/>
+                <w:numId w:val="7"/>
+              </w:numPr>
+              <w:ind w:left="463"/>
+            </w:pPr>
+            <w:proofErr w:type="spellStart"/>
+            <w:r>
+              <w:t>Jumlah</w:t>
+            </w:r>
+            <w:proofErr w:type="spellEnd"/>
+            <w:r>
+              <w:t xml:space="preserve"> Daerah</w:t>
+            </w:r>
+          </w:p>
+          <w:p>
+            <w:pPr>
+              <w:pStyle w:val="ListParagraph"/>
+              <w:numPr>
+                <w:ilvl w:val="0"/>
+                <w:numId w:val="7"/>
+              </w:numPr>
+              <w:ind w:left="463"/>
+            </w:pPr>
+            <w:proofErr w:type="spellStart"/>
+            <w:r>
+              <w:t>Jumlah</w:t>
+            </w:r>
+            <w:proofErr w:type="spellEnd"/>
+            <w:r>
               <w:t xml:space="preserve"> </w:t>
             </w:r>
             <w:proofErr w:type="spellStart"/>
             <w:r>
-              <w:t>kabupaten</w:t>
+              <w:t>Kelurahan</w:t>
             </w:r>
             <w:proofErr w:type="spellEnd"/>
           </w:p>
@@ -2587,7 +2627,46 @@
             </w:r>
             <w:proofErr w:type="spellStart"/>
             <w:r>
-              <w:t>kota</w:t>
+              <w:t>Desa</w:t>
+            </w:r>
+            <w:proofErr w:type="spellEnd"/>
+            <w:r>
+              <w:t xml:space="preserve"> </w:t>
+            </w:r>
+            <w:proofErr w:type="spellStart"/>
+            <w:r>
+              <w:t>Pedesaan</w:t>
+            </w:r>
+            <w:proofErr w:type="spellEnd"/>
+          </w:p>
+          <w:p>
+            <w:pPr>
+              <w:pStyle w:val="ListParagraph"/>
+              <w:numPr>
+                <w:ilvl w:val="0"/>
+                <w:numId w:val="7"/>
+              </w:numPr>
+              <w:ind w:left="463"/>
+            </w:pPr>
+            <w:r>
+              <w:t>Luas Area</w:t>
+            </w:r>
+            <w:r>
+              <w:t xml:space="preserve"> (Km2)</w:t>
+            </w:r>
+          </w:p>
+          <w:p>
+            <w:pPr>
+              <w:pStyle w:val="ListParagraph"/>
+              <w:numPr>
+                <w:ilvl w:val="0"/>
+                <w:numId w:val="7"/>
+              </w:numPr>
+              <w:ind w:left="463"/>
+            </w:pPr>
+            <w:proofErr w:type="spellStart"/>
+            <w:r>
+              <w:t>Populasi</w:t>
             </w:r>
             <w:proofErr w:type="spellEnd"/>
           </w:p>
@@ -2602,7 +2681,7 @@
             </w:pPr>
             <w:proofErr w:type="spellStart"/>
             <w:r>
-              <w:t>Jumlah</w:t>
+              <w:t>Kepadatan</w:t>
             </w:r>
             <w:proofErr w:type="spellEnd"/>
             <w:r>
@@ -2610,7 +2689,7 @@
             </w:r>
             <w:proofErr w:type="spellStart"/>
             <w:r>
-              <w:t>daerah</w:t>
+              <w:t>Penduduk</w:t>
             </w:r>
             <w:proofErr w:type="spellEnd"/>
           </w:p>
@@ -2625,15 +2704,7 @@
             </w:pPr>
             <w:proofErr w:type="spellStart"/>
             <w:r>
-              <w:t>Jumlah</w:t>
-            </w:r>
-            <w:proofErr w:type="spellEnd"/>
-            <w:r>
-              <w:t xml:space="preserve"> </w:t>
-            </w:r>
-            <w:proofErr w:type="spellStart"/>
-            <w:r>
-              <w:t>kelurahan</w:t>
+              <w:t>Bujur</w:t>
             </w:r>
             <w:proofErr w:type="spellEnd"/>
           </w:p>
@@ -2648,107 +2719,7 @@
             </w:pPr>
             <w:proofErr w:type="spellStart"/>
             <w:r>
-              <w:t>Jumlah</w:t>
-            </w:r>
-            <w:proofErr w:type="spellEnd"/>
-            <w:r>
-              <w:t xml:space="preserve"> </w:t>
-            </w:r>
-            <w:proofErr w:type="spellStart"/>
-            <w:r>
-              <w:t>desa</w:t>
-            </w:r>
-            <w:proofErr w:type="spellEnd"/>
-            <w:r>
-              <w:t xml:space="preserve"> </w:t>
-            </w:r>
-            <w:proofErr w:type="spellStart"/>
-            <w:r>
-              <w:t>pedesaan</w:t>
-            </w:r>
-            <w:proofErr w:type="spellEnd"/>
-          </w:p>
-          <w:p>
-            <w:pPr>
-              <w:pStyle w:val="ListParagraph"/>
-              <w:numPr>
-                <w:ilvl w:val="0"/>
-                <w:numId w:val="7"/>
-              </w:numPr>
-              <w:ind w:left="463"/>
-            </w:pPr>
-            <w:r>
-              <w:t>Luas Area</w:t>
-            </w:r>
-            <w:r>
-              <w:t xml:space="preserve"> (km2)</w:t>
-            </w:r>
-          </w:p>
-          <w:p>
-            <w:pPr>
-              <w:pStyle w:val="ListParagraph"/>
-              <w:numPr>
-                <w:ilvl w:val="0"/>
-                <w:numId w:val="7"/>
-              </w:numPr>
-              <w:ind w:left="463"/>
-            </w:pPr>
-            <w:proofErr w:type="spellStart"/>
-            <w:r>
-              <w:t>Populasi</w:t>
-            </w:r>
-            <w:proofErr w:type="spellEnd"/>
-          </w:p>
-          <w:p>
-            <w:pPr>
-              <w:pStyle w:val="ListParagraph"/>
-              <w:numPr>
-                <w:ilvl w:val="0"/>
-                <w:numId w:val="7"/>
-              </w:numPr>
-              <w:ind w:left="463"/>
-            </w:pPr>
-            <w:proofErr w:type="spellStart"/>
-            <w:r>
-              <w:t>Kepadatan</w:t>
-            </w:r>
-            <w:proofErr w:type="spellEnd"/>
-            <w:r>
-              <w:t xml:space="preserve"> </w:t>
-            </w:r>
-            <w:proofErr w:type="spellStart"/>
-            <w:r>
-              <w:t>penduduk</w:t>
-            </w:r>
-            <w:proofErr w:type="spellEnd"/>
-          </w:p>
-          <w:p>
-            <w:pPr>
-              <w:pStyle w:val="ListParagraph"/>
-              <w:numPr>
-                <w:ilvl w:val="0"/>
-                <w:numId w:val="7"/>
-              </w:numPr>
-              <w:ind w:left="463"/>
-            </w:pPr>
-            <w:proofErr w:type="spellStart"/>
-            <w:r>
-              <w:t>Bujur</w:t>
-            </w:r>
-            <w:proofErr w:type="spellEnd"/>
-          </w:p>
-          <w:p>
-            <w:pPr>
-              <w:pStyle w:val="ListParagraph"/>
-              <w:numPr>
-                <w:ilvl w:val="0"/>
-                <w:numId w:val="7"/>
-              </w:numPr>
-              <w:ind w:left="463"/>
-            </w:pPr>
-            <w:proofErr w:type="spellStart"/>
-            <w:r>
-              <w:t>lintang</w:t>
+              <w:t>Lintang</w:t>
             </w:r>
             <w:proofErr w:type="spellEnd"/>
           </w:p>

</xml_diff>